<commit_message>
Adicionando alguns itens à funcional
</commit_message>
<xml_diff>
--- a/DJSkins.docx
+++ b/DJSkins.docx
@@ -11,15 +11,7 @@
         </w:numPr>
       </w:pPr>
       <w:r>
-        <w:t xml:space="preserve">O usuário deverá </w:t>
-      </w:r>
-      <w:proofErr w:type="spellStart"/>
-      <w:r>
-        <w:t>logar</w:t>
-      </w:r>
-      <w:proofErr w:type="spellEnd"/>
-      <w:r>
-        <w:t xml:space="preserve"> no site para usufruir de todas as funcionalidades a seguir.</w:t>
+        <w:t>O usuário deverá logar no site para usufruir de todas as funcionalidades a seguir.</w:t>
       </w:r>
     </w:p>
     <w:p>
@@ -31,13 +23,65 @@
         </w:numPr>
       </w:pPr>
       <w:r>
-        <w:t xml:space="preserve">O login é feito pela sua conta </w:t>
-      </w:r>
-      <w:proofErr w:type="spellStart"/>
-      <w:r>
-        <w:t>Steam</w:t>
-      </w:r>
-      <w:proofErr w:type="spellEnd"/>
+        <w:t xml:space="preserve">O login </w:t>
+      </w:r>
+      <w:r>
+        <w:t xml:space="preserve">terá um vínculo com a </w:t>
+      </w:r>
+      <w:r>
+        <w:t>conta Steam.</w:t>
+      </w:r>
+    </w:p>
+    <w:p>
+      <w:pPr>
+        <w:pStyle w:val="PargrafodaLista"/>
+        <w:numPr>
+          <w:ilvl w:val="0"/>
+          <w:numId w:val="1"/>
+        </w:numPr>
+      </w:pPr>
+      <w:r>
+        <w:t>Ao fazer login, o usuário poderá transferir seus itens do jogo Counter Strike: Global Offensive para o site.</w:t>
+      </w:r>
+    </w:p>
+    <w:p>
+      <w:pPr>
+        <w:pStyle w:val="PargrafodaLista"/>
+        <w:numPr>
+          <w:ilvl w:val="1"/>
+          <w:numId w:val="1"/>
+        </w:numPr>
+      </w:pPr>
+      <w:r>
+        <w:t>Com isso, os itens depositados no site não poderão ser usados pelo usuário dentro do jogo.</w:t>
+      </w:r>
+    </w:p>
+    <w:p>
+      <w:pPr>
+        <w:pStyle w:val="PargrafodaLista"/>
+        <w:numPr>
+          <w:ilvl w:val="0"/>
+          <w:numId w:val="1"/>
+        </w:numPr>
+      </w:pPr>
+      <w:r>
+        <w:t>Poderá acessar o histórico de compra e venda da conta.</w:t>
+      </w:r>
+    </w:p>
+    <w:p>
+      <w:pPr>
+        <w:pStyle w:val="PargrafodaLista"/>
+        <w:numPr>
+          <w:ilvl w:val="1"/>
+          <w:numId w:val="1"/>
+        </w:numPr>
+      </w:pPr>
+      <w:r>
+        <w:t>O histórico inclui o item vendido/comprado, data da compra, preço d</w:t>
+      </w:r>
+      <w:r>
+        <w:t>a compra</w:t>
+      </w:r>
       <w:r>
         <w:t>.</w:t>
       </w:r>
@@ -51,23 +95,10 @@
         </w:numPr>
       </w:pPr>
       <w:r>
-        <w:t xml:space="preserve">Ao fazer login, o usuário poderá transferir seus itens do jogo </w:t>
-      </w:r>
-      <w:proofErr w:type="spellStart"/>
-      <w:r>
-        <w:t>Counter</w:t>
-      </w:r>
-      <w:proofErr w:type="spellEnd"/>
-      <w:r>
-        <w:t xml:space="preserve"> Strike: Global </w:t>
-      </w:r>
-      <w:proofErr w:type="spellStart"/>
-      <w:r>
-        <w:t>Offensive</w:t>
-      </w:r>
-      <w:proofErr w:type="spellEnd"/>
-      <w:r>
-        <w:t xml:space="preserve"> para o site.</w:t>
+        <w:t xml:space="preserve">Operações financeiras </w:t>
+      </w:r>
+      <w:r>
+        <w:t>abrem as 10h e fecham as 18h</w:t>
       </w:r>
     </w:p>
     <w:p>
@@ -79,7 +110,16 @@
         </w:numPr>
       </w:pPr>
       <w:r>
-        <w:t>Com isso, os itens depositados no site não poderão ser usados pelo usuário dentro do jogo.</w:t>
+        <w:t>A compra e a venda d</w:t>
+      </w:r>
+      <w:r>
+        <w:t>os itens acontecem no intervalado do horário estipulado</w:t>
+      </w:r>
+      <w:r>
+        <w:t>.</w:t>
+      </w:r>
+      <w:r>
+        <w:t xml:space="preserve"> Após o fechamento do mercado, o último preço da skin se mantem até as 10h do dia seguinte.</w:t>
       </w:r>
     </w:p>
     <w:p>
@@ -91,7 +131,7 @@
         </w:numPr>
       </w:pPr>
       <w:r>
-        <w:t>Poderá acessar o histórico de compra e venda da conta.</w:t>
+        <w:t>Limitação dos itens do mercado do site.</w:t>
       </w:r>
     </w:p>
     <w:p>
@@ -103,7 +143,10 @@
         </w:numPr>
       </w:pPr>
       <w:r>
-        <w:t>O histórico inclui o item vendido/comprado, data da compra, preço do item.</w:t>
+        <w:t>Inicialmente, iremos limitar o mercado do site com um número determinado de skins de determinadas armas, a fim de testar toda a dinâmica do site</w:t>
+      </w:r>
+      <w:r>
+        <w:t>.</w:t>
       </w:r>
     </w:p>
     <w:p>
@@ -115,10 +158,7 @@
         </w:numPr>
       </w:pPr>
       <w:r>
-        <w:t xml:space="preserve">Operações financeiras </w:t>
-      </w:r>
-      <w:r>
-        <w:t>abrem as 10h e fecham as 18h</w:t>
+        <w:t>Vincular uma carteira virtual ao site</w:t>
       </w:r>
     </w:p>
     <w:p>
@@ -130,24 +170,46 @@
         </w:numPr>
       </w:pPr>
       <w:r>
-        <w:t>A compra e a venda d</w:t>
-      </w:r>
-      <w:r>
-        <w:t>os itens acontecem no intervalado do horário estipulado</w:t>
+        <w:t>Como por exemplo sua carteira PayPal</w:t>
+      </w:r>
+    </w:p>
+    <w:p>
+      <w:pPr>
+        <w:pStyle w:val="PargrafodaLista"/>
+        <w:numPr>
+          <w:ilvl w:val="0"/>
+          <w:numId w:val="1"/>
+        </w:numPr>
+      </w:pPr>
+      <w:r>
+        <w:t>Bolsa de valores de skins</w:t>
+      </w:r>
+    </w:p>
+    <w:p>
+      <w:pPr>
+        <w:pStyle w:val="PargrafodaLista"/>
+        <w:numPr>
+          <w:ilvl w:val="1"/>
+          <w:numId w:val="1"/>
+        </w:numPr>
+      </w:pPr>
+      <w:r>
+        <w:t>O usuário irá depositar uma skin no mercado do site, onde ela poderá ser valorizada ou desvalorizada, tudo dependendo da oferta e demanda da skin em questão</w:t>
       </w:r>
       <w:r>
         <w:t>.</w:t>
       </w:r>
       <w:r>
-        <w:t xml:space="preserve"> Após o fechamento do mercado, o último preço da </w:t>
-      </w:r>
-      <w:proofErr w:type="spellStart"/>
-      <w:r>
-        <w:t>skin</w:t>
-      </w:r>
-      <w:proofErr w:type="spellEnd"/>
-      <w:r>
-        <w:t xml:space="preserve"> se mantem até as 10h do dia seguinte.</w:t>
+        <w:t xml:space="preserve"> Quando achar conveniente, o usuário poderá </w:t>
+      </w:r>
+      <w:r>
+        <w:t xml:space="preserve">colocar </w:t>
+      </w:r>
+      <w:r>
+        <w:t>a skin</w:t>
+      </w:r>
+      <w:r>
+        <w:t xml:space="preserve"> a venda</w:t>
       </w:r>
     </w:p>
     <w:p>
@@ -159,7 +221,7 @@
         </w:numPr>
       </w:pPr>
       <w:r>
-        <w:t>Limitação dos itens do mercado do site.</w:t>
+        <w:t>Troca entre usuários</w:t>
       </w:r>
     </w:p>
     <w:p>
@@ -171,18 +233,19 @@
         </w:numPr>
       </w:pPr>
       <w:r>
-        <w:t xml:space="preserve">Inicialmente, iremos limitar o mercado do site com um número determinado de </w:t>
-      </w:r>
-      <w:proofErr w:type="spellStart"/>
-      <w:r>
-        <w:t>skins</w:t>
-      </w:r>
-      <w:proofErr w:type="spellEnd"/>
-      <w:r>
-        <w:t xml:space="preserve"> de determinadas armas, a fim de testar toda a dinâmica do site</w:t>
-      </w:r>
-      <w:r>
-        <w:t>.</w:t>
+        <w:t>Os usuários podem trocar itens do jogo particularmente, assim como realizar vendas.</w:t>
+      </w:r>
+    </w:p>
+    <w:p>
+      <w:pPr>
+        <w:pStyle w:val="PargrafodaLista"/>
+        <w:numPr>
+          <w:ilvl w:val="2"/>
+          <w:numId w:val="1"/>
+        </w:numPr>
+      </w:pPr>
+      <w:r>
+        <w:t>Por exemplo: um usuário quer vender uma determinada skin por 40 reais. Outro usuário pode comprar a skin pelos mesmos 40 reais, ou poderá efetuar uma troca de skin mais um montante que poderá faltar pra completar o valor da skin desejada.</w:t>
       </w:r>
     </w:p>
     <w:p>
@@ -194,25 +257,11 @@
         </w:numPr>
       </w:pPr>
       <w:r>
-        <w:t>Vincular uma carteira virtual ao site</w:t>
-      </w:r>
-    </w:p>
-    <w:p>
-      <w:pPr>
-        <w:pStyle w:val="PargrafodaLista"/>
-        <w:numPr>
-          <w:ilvl w:val="1"/>
-          <w:numId w:val="1"/>
-        </w:numPr>
-      </w:pPr>
-      <w:r>
-        <w:t xml:space="preserve">Como por exemplo sua carteira </w:t>
-      </w:r>
-      <w:proofErr w:type="spellStart"/>
-      <w:r>
-        <w:t>PayPal</w:t>
-      </w:r>
-      <w:proofErr w:type="spellEnd"/>
+        <w:t>O usuário poderá transferir skins do site para a Steam</w:t>
+      </w:r>
+      <w:r>
+        <w:t>, contanto que ela não esteja em atividade na bolsa</w:t>
+      </w:r>
     </w:p>
     <w:p>
       <w:pPr>
@@ -223,43 +272,7 @@
         </w:numPr>
       </w:pPr>
       <w:r>
-        <w:t xml:space="preserve">Bolsa de valores de </w:t>
-      </w:r>
-      <w:proofErr w:type="spellStart"/>
-      <w:r>
-        <w:t>skins</w:t>
-      </w:r>
-      <w:proofErr w:type="spellEnd"/>
-    </w:p>
-    <w:p>
-      <w:pPr>
-        <w:pStyle w:val="PargrafodaLista"/>
-        <w:numPr>
-          <w:ilvl w:val="1"/>
-          <w:numId w:val="1"/>
-        </w:numPr>
-      </w:pPr>
-      <w:r>
-        <w:t xml:space="preserve">O usuário irá depositar uma </w:t>
-      </w:r>
-      <w:proofErr w:type="spellStart"/>
-      <w:r>
-        <w:t>skin</w:t>
-      </w:r>
-      <w:proofErr w:type="spellEnd"/>
-      <w:r>
-        <w:t xml:space="preserve"> no mercado do site, onde ela poderá ser valorizada ou desvalorizada, tudo dependendo da oferta e demanda da </w:t>
-      </w:r>
-      <w:proofErr w:type="spellStart"/>
-      <w:r>
-        <w:t>skin</w:t>
-      </w:r>
-      <w:proofErr w:type="spellEnd"/>
-      <w:r>
-        <w:t xml:space="preserve"> em questão</w:t>
-      </w:r>
-      <w:r>
-        <w:t>.</w:t>
+        <w:t>Uma vez ativa na bolsa, o usuário não pode mais retirá-la, apenas vende-la como julgar conveniente</w:t>
       </w:r>
     </w:p>
     <w:p>
@@ -271,66 +284,34 @@
         </w:numPr>
       </w:pPr>
       <w:r>
-        <w:t>Troca entre usuários</w:t>
-      </w:r>
-    </w:p>
-    <w:p>
-      <w:pPr>
-        <w:pStyle w:val="PargrafodaLista"/>
-        <w:numPr>
-          <w:ilvl w:val="1"/>
-          <w:numId w:val="1"/>
-        </w:numPr>
-      </w:pPr>
-      <w:r>
-        <w:t>Os usuários podem trocar itens do jogo particularmente, assim como realizar vendas.</w:t>
-      </w:r>
-    </w:p>
-    <w:p>
-      <w:pPr>
-        <w:pStyle w:val="PargrafodaLista"/>
-        <w:numPr>
-          <w:ilvl w:val="2"/>
-          <w:numId w:val="1"/>
-        </w:numPr>
-      </w:pPr>
-      <w:r>
-        <w:t xml:space="preserve">Por exemplo: um usuário quer vender uma determinada </w:t>
-      </w:r>
-      <w:proofErr w:type="spellStart"/>
-      <w:r>
-        <w:t>skin</w:t>
-      </w:r>
-      <w:proofErr w:type="spellEnd"/>
-      <w:r>
-        <w:t xml:space="preserve"> por 40 reais. Outro usuário pode comprar a </w:t>
-      </w:r>
-      <w:proofErr w:type="spellStart"/>
-      <w:r>
-        <w:t>skin</w:t>
-      </w:r>
-      <w:proofErr w:type="spellEnd"/>
-      <w:r>
-        <w:t xml:space="preserve"> pelos mesmos 40 reais, ou poderá efetuar uma troca de </w:t>
-      </w:r>
-      <w:proofErr w:type="spellStart"/>
-      <w:r>
-        <w:t>skin</w:t>
-      </w:r>
-      <w:proofErr w:type="spellEnd"/>
-      <w:r>
-        <w:t xml:space="preserve"> mais um montante que poderá faltar pra completar o valor da </w:t>
-      </w:r>
-      <w:proofErr w:type="spellStart"/>
-      <w:r>
-        <w:t>skin</w:t>
-      </w:r>
-      <w:proofErr w:type="spellEnd"/>
-      <w:r>
-        <w:t xml:space="preserve"> desejada.</w:t>
+        <w:t xml:space="preserve">O site terá um inventário de skins próprio, como forma de manter a arma no site até que o usuário </w:t>
+      </w:r>
+      <w:r>
+        <w:t xml:space="preserve">transfira </w:t>
+      </w:r>
+      <w:r>
+        <w:t>para a Steam</w:t>
+      </w:r>
+    </w:p>
+    <w:p>
+      <w:pPr>
+        <w:pStyle w:val="PargrafodaLista"/>
+        <w:numPr>
+          <w:ilvl w:val="0"/>
+          <w:numId w:val="1"/>
+        </w:numPr>
+      </w:pPr>
+      <w:r>
+        <w:t>O site lucrará com comissão da venda das skins, assim como na bolsa de valores</w:t>
+      </w:r>
+      <w:r>
+        <w:t>, fora as propagandas</w:t>
       </w:r>
       <w:bookmarkStart w:id="0" w:name="_GoBack"/>
       <w:bookmarkEnd w:id="0"/>
+      <w:r>
+        <w:t>;</w:t>
+      </w:r>
     </w:p>
     <w:sectPr>
       <w:pgSz w:w="11906" w:h="16838"/>
@@ -480,7 +461,7 @@
       </w:pPr>
     </w:pPrDefault>
   </w:docDefaults>
-  <w:latentStyles w:defLockedState="0" w:defUIPriority="99" w:defSemiHidden="0" w:defUnhideWhenUsed="0" w:defQFormat="0" w:count="375">
+  <w:latentStyles w:defLockedState="0" w:defUIPriority="99" w:defSemiHidden="0" w:defUnhideWhenUsed="0" w:defQFormat="0" w:count="376">
     <w:lsdException w:name="Normal" w:uiPriority="0" w:qFormat="1"/>
     <w:lsdException w:name="heading 1" w:uiPriority="9" w:qFormat="1"/>
     <w:lsdException w:name="heading 2" w:semiHidden="1" w:uiPriority="9" w:unhideWhenUsed="1" w:qFormat="1"/>
@@ -586,7 +567,6 @@
     <w:lsdException w:name="HTML Sample" w:semiHidden="1" w:unhideWhenUsed="1"/>
     <w:lsdException w:name="HTML Typewriter" w:semiHidden="1" w:unhideWhenUsed="1"/>
     <w:lsdException w:name="HTML Variable" w:semiHidden="1" w:unhideWhenUsed="1"/>
-    <w:lsdException w:name="Normal Table" w:semiHidden="1" w:unhideWhenUsed="1"/>
     <w:lsdException w:name="annotation subject" w:semiHidden="1" w:unhideWhenUsed="1"/>
     <w:lsdException w:name="No List" w:semiHidden="1" w:unhideWhenUsed="1"/>
     <w:lsdException w:name="Outline List 1" w:semiHidden="1" w:unhideWhenUsed="1"/>
@@ -633,10 +613,8 @@
     <w:lsdException w:name="Table Subtle 2" w:semiHidden="1" w:unhideWhenUsed="1"/>
     <w:lsdException w:name="Table Web 1" w:semiHidden="1" w:unhideWhenUsed="1"/>
     <w:lsdException w:name="Table Web 2" w:semiHidden="1" w:unhideWhenUsed="1"/>
-    <w:lsdException w:name="Table Web 3" w:semiHidden="1" w:unhideWhenUsed="1"/>
     <w:lsdException w:name="Balloon Text" w:semiHidden="1" w:unhideWhenUsed="1"/>
     <w:lsdException w:name="Table Grid" w:uiPriority="39"/>
-    <w:lsdException w:name="Table Theme" w:semiHidden="1" w:unhideWhenUsed="1"/>
     <w:lsdException w:name="Placeholder Text" w:semiHidden="1"/>
     <w:lsdException w:name="No Spacing" w:uiPriority="1" w:qFormat="1"/>
     <w:lsdException w:name="Light Shading" w:uiPriority="60"/>
@@ -856,6 +834,7 @@
     <w:lsdException w:name="Smart Hyperlink" w:semiHidden="1" w:unhideWhenUsed="1"/>
     <w:lsdException w:name="Hashtag" w:semiHidden="1" w:unhideWhenUsed="1"/>
     <w:lsdException w:name="Unresolved Mention" w:semiHidden="1" w:unhideWhenUsed="1"/>
+    <w:lsdException w:name="Smart Link" w:semiHidden="1" w:unhideWhenUsed="1"/>
   </w:latentStyles>
   <w:style w:type="paragraph" w:default="1" w:styleId="Normal">
     <w:name w:val="Normal"/>

</xml_diff>